<commit_message>
Update .ino y testing
</commit_message>
<xml_diff>
--- a/06 Revisiones y Testing/Pendientes y avances.docx
+++ b/06 Revisiones y Testing/Pendientes y avances.docx
@@ -358,6 +358,9 @@
     <w:p>
       <w:pPr>
         <w:spacing w:after="0" w:line="240" w:lineRule="auto"/>
+        <w:rPr>
+          <w:rStyle w:val="Hipervnculo"/>
+        </w:rPr>
       </w:pPr>
       <w:r>
         <w:t xml:space="preserve"> </w:t>
@@ -375,6 +378,26 @@
       <w:pPr>
         <w:spacing w:after="0" w:line="240" w:lineRule="auto"/>
       </w:pPr>
+      <w:hyperlink r:id="rId6" w:history="1">
+        <w:r>
+          <w:rPr>
+            <w:rStyle w:val="Hipervnculo"/>
+          </w:rPr>
+          <w:t>https://github.com/orgua/iLib/blob/master/src/i2c_BMP280.h</w:t>
+        </w:r>
+      </w:hyperlink>
+    </w:p>
+    <w:p>
+      <w:pPr>
+        <w:spacing w:after="0" w:line="240" w:lineRule="auto"/>
+      </w:pPr>
+      <w:bookmarkStart w:id="0" w:name="_GoBack"/>
+      <w:bookmarkEnd w:id="0"/>
+    </w:p>
+    <w:p>
+      <w:pPr>
+        <w:spacing w:after="0" w:line="240" w:lineRule="auto"/>
+      </w:pPr>
     </w:p>
     <w:p>
       <w:pPr>
@@ -414,8 +437,6 @@
         </w:numPr>
         <w:spacing w:after="0" w:line="240" w:lineRule="auto"/>
       </w:pPr>
-      <w:bookmarkStart w:id="0" w:name="_GoBack"/>
-      <w:bookmarkEnd w:id="0"/>
       <w:r>
         <w:t>determinar aumento de rueditas de presión, más volumen</w:t>
       </w:r>
@@ -554,7 +575,7 @@
       <w:pPr>
         <w:spacing w:after="0" w:line="240" w:lineRule="auto"/>
       </w:pPr>
-      <w:hyperlink r:id="rId6" w:history="1">
+      <w:hyperlink r:id="rId7" w:history="1">
         <w:r>
           <w:rPr>
             <w:rStyle w:val="Hipervnculo"/>
@@ -567,7 +588,7 @@
       <w:pPr>
         <w:spacing w:after="0" w:line="240" w:lineRule="auto"/>
       </w:pPr>
-      <w:hyperlink r:id="rId7" w:history="1">
+      <w:hyperlink r:id="rId8" w:history="1">
         <w:r>
           <w:rPr>
             <w:rStyle w:val="Hipervnculo"/>
@@ -580,7 +601,7 @@
       <w:pPr>
         <w:spacing w:after="0" w:line="240" w:lineRule="auto"/>
       </w:pPr>
-      <w:hyperlink r:id="rId8" w:history="1">
+      <w:hyperlink r:id="rId9" w:history="1">
         <w:r>
           <w:rPr>
             <w:rStyle w:val="Hipervnculo"/>
@@ -593,7 +614,7 @@
       <w:pPr>
         <w:spacing w:after="0" w:line="240" w:lineRule="auto"/>
       </w:pPr>
-      <w:hyperlink r:id="rId9" w:history="1">
+      <w:hyperlink r:id="rId10" w:history="1">
         <w:r>
           <w:rPr>
             <w:rStyle w:val="Hipervnculo"/>
@@ -606,7 +627,7 @@
       <w:pPr>
         <w:spacing w:after="0" w:line="240" w:lineRule="auto"/>
       </w:pPr>
-      <w:hyperlink r:id="rId10" w:history="1">
+      <w:hyperlink r:id="rId11" w:history="1">
         <w:r>
           <w:rPr>
             <w:rStyle w:val="Hipervnculo"/>
@@ -640,7 +661,7 @@
       <w:pPr>
         <w:spacing w:after="0" w:line="240" w:lineRule="auto"/>
       </w:pPr>
-      <w:hyperlink r:id="rId11" w:history="1">
+      <w:hyperlink r:id="rId12" w:history="1">
         <w:r>
           <w:rPr>
             <w:rStyle w:val="Hipervnculo"/>
@@ -653,7 +674,7 @@
       <w:pPr>
         <w:spacing w:after="0" w:line="240" w:lineRule="auto"/>
       </w:pPr>
-      <w:hyperlink r:id="rId12" w:history="1">
+      <w:hyperlink r:id="rId13" w:history="1">
         <w:r>
           <w:rPr>
             <w:rStyle w:val="Hipervnculo"/>
@@ -813,7 +834,7 @@
           <w:lang w:val="en-US"/>
         </w:rPr>
       </w:pPr>
-      <w:hyperlink r:id="rId13" w:history="1">
+      <w:hyperlink r:id="rId14" w:history="1">
         <w:r>
           <w:rPr>
             <w:rStyle w:val="Hipervnculo"/>
@@ -830,7 +851,7 @@
           <w:lang w:val="en-US"/>
         </w:rPr>
       </w:pPr>
-      <w:hyperlink r:id="rId14" w:history="1">
+      <w:hyperlink r:id="rId15" w:history="1">
         <w:r>
           <w:rPr>
             <w:rStyle w:val="Hipervnculo"/>
@@ -879,7 +900,7 @@
           <w:lang w:val="en-US"/>
         </w:rPr>
       </w:pPr>
-      <w:hyperlink r:id="rId15" w:history="1">
+      <w:hyperlink r:id="rId16" w:history="1">
         <w:r>
           <w:rPr>
             <w:rStyle w:val="Hipervnculo"/>
@@ -896,7 +917,7 @@
           <w:lang w:val="en-US"/>
         </w:rPr>
       </w:pPr>
-      <w:hyperlink r:id="rId16" w:history="1">
+      <w:hyperlink r:id="rId17" w:history="1">
         <w:r>
           <w:rPr>
             <w:rStyle w:val="Hipervnculo"/>
@@ -913,7 +934,7 @@
           <w:lang w:val="en-US"/>
         </w:rPr>
       </w:pPr>
-      <w:hyperlink r:id="rId17" w:history="1">
+      <w:hyperlink r:id="rId18" w:history="1">
         <w:r>
           <w:rPr>
             <w:rStyle w:val="Hipervnculo"/>

</xml_diff>